<commit_message>
revisions/final coding before creating a separate OSF connected GitHub project for this work
</commit_message>
<xml_diff>
--- a/Preregistration.docx
+++ b/Preregistration.docx
@@ -67,7 +67,7 @@
         <w:pStyle w:val="Date"/>
       </w:pPr>
       <w:r>
-        <w:t xml:space="preserve">11/28/2021</w:t>
+        <w:t xml:space="preserve">12/04/2021</w:t>
       </w:r>
     </w:p>
     <w:p>
@@ -495,7 +495,7 @@
         <w:pStyle w:val="Compact"/>
       </w:pPr>
       <w:r>
-        <w:t xml:space="preserve">e.g., case is missing &gt;50% of observations or statistical modelling requires complete data</w:t>
+        <w:t xml:space="preserve">e.g., case is missing &gt;50% of observations or statistical modeling requires complete data</w:t>
       </w:r>
     </w:p>
     <w:bookmarkEnd w:id="27"/>
@@ -717,10 +717,7 @@
           <w:iCs/>
           <w:i/>
         </w:rPr>
-        <w:t xml:space="preserve">Base R: plot(), pairs()</w:t>
-      </w:r>
-      <w:r>
-        <w:br/>
+        <w:t xml:space="preserve">Base R: Boxplots(), pairs()</w:t>
       </w:r>
     </w:p>
     <w:p>
@@ -790,9 +787,6 @@
         </w:rPr>
         <w:t xml:space="preserve">script</w:t>
       </w:r>
-      <w:r>
-        <w:br/>
-      </w:r>
     </w:p>
     <w:p>
       <w:pPr>
@@ -883,7 +877,7 @@
         <w:pStyle w:val="Compact"/>
       </w:pPr>
       <w:r>
-        <w:t xml:space="preserve">Boxplots/zRange/plausible meanSD’s</w:t>
+        <w:t xml:space="preserve">Boxplot/zRange/plausible meanSD’s</w:t>
       </w:r>
     </w:p>
     <w:p>
@@ -1795,7 +1789,7 @@
         <w:br/>
       </w:r>
       <w:r>
-        <w:t xml:space="preserve">1. Model Assumptions will are not met for each IRT model to be fit, including monotonicity, local dependence and item invariance</w:t>
+        <w:t xml:space="preserve">1. Model assumptions are not met for each IRT model to be fit, including monotonicity, local dependence and item invariance</w:t>
       </w:r>
       <w:r>
         <w:br/>
@@ -1842,7 +1836,7 @@
       </w:r>
     </w:p>
     <w:bookmarkEnd w:id="34"/>
-    <w:bookmarkStart w:id="35" w:name="Xeca093ba8fcaf4721bd61b67fe66d188c93627c"/>
+    <w:bookmarkStart w:id="36" w:name="Xeca093ba8fcaf4721bd61b67fe66d188c93627c"/>
     <w:p>
       <w:pPr>
         <w:pStyle w:val="Heading2"/>
@@ -1851,7 +1845,95 @@
         <w:t xml:space="preserve">Please provide a brief timeline for the different steps in the preregistration?</w:t>
       </w:r>
     </w:p>
-    <w:bookmarkEnd w:id="35"/>
+    <w:p>
+      <w:pPr>
+        <w:pStyle w:val="FirstParagraph"/>
+      </w:pPr>
+      <w:r>
+        <w:t xml:space="preserve">Planning and writing for the preregistration started in October, 2021. Data was simulated based on the codebook published on OSF</w:t>
+      </w:r>
+      <w:r>
+        <w:t xml:space="preserve"> </w:t>
+      </w:r>
+      <w:hyperlink r:id="rId23">
+        <w:r>
+          <w:rPr>
+            <w:rStyle w:val="Hyperlink"/>
+          </w:rPr>
+          <w:t xml:space="preserve">https://osf.io/ajv5z/</w:t>
+        </w:r>
+      </w:hyperlink>
+      <w:r>
+        <w:t xml:space="preserve"> </w:t>
+      </w:r>
+      <w:r>
+        <w:t xml:space="preserve">in November, 2021 and published on GitHub under a branch of the</w:t>
+      </w:r>
+      <w:r>
+        <w:t xml:space="preserve"> </w:t>
+      </w:r>
+      <w:r>
+        <w:t xml:space="preserve">“</w:t>
+      </w:r>
+      <w:r>
+        <w:t xml:space="preserve">Prereg_Function</w:t>
+      </w:r>
+      <w:r>
+        <w:t xml:space="preserve">”</w:t>
+      </w:r>
+      <w:r>
+        <w:t xml:space="preserve"> </w:t>
+      </w:r>
+      <w:r>
+        <w:t xml:space="preserve">project, called</w:t>
+      </w:r>
+      <w:r>
+        <w:t xml:space="preserve"> </w:t>
+      </w:r>
+      <w:r>
+        <w:t xml:space="preserve">“</w:t>
+      </w:r>
+      <w:r>
+        <w:t xml:space="preserve">ClothingIRT</w:t>
+      </w:r>
+      <w:r>
+        <w:t xml:space="preserve">”</w:t>
+      </w:r>
+      <w:r>
+        <w:t xml:space="preserve"> </w:t>
+      </w:r>
+      <w:r>
+        <w:t xml:space="preserve">- (</w:t>
+      </w:r>
+      <w:hyperlink r:id="rId35">
+        <w:r>
+          <w:rPr>
+            <w:rStyle w:val="Hyperlink"/>
+          </w:rPr>
+          <w:t xml:space="preserve">https://github.com/zenit125/Prereg_Functions/tree/Clothing_IRT</w:t>
+        </w:r>
+      </w:hyperlink>
+      <w:r>
+        <w:t xml:space="preserve">). Set-up and hypothesis building will completed in December with results of additional literature review and simulated data/coding embedded in this parent RMarkdown document. The actual research below is planned for completion in December 2021.</w:t>
+      </w:r>
+    </w:p>
+    <w:p>
+      <w:pPr>
+        <w:pStyle w:val="BodyText"/>
+      </w:pPr>
+      <w:r>
+        <w:t xml:space="preserve">Hypothesis 1 will be tested after completion of the set-up and hypothesis building. The results of Hypothesis 1 will be posted in an expanded version of this RMarkdown document.</w:t>
+      </w:r>
+    </w:p>
+    <w:p>
+      <w:pPr>
+        <w:pStyle w:val="BodyText"/>
+      </w:pPr>
+      <w:r>
+        <w:t xml:space="preserve">Based on the results of Hypothesis 1 and any requisite additional background research, revisions to Hypothesis 2, coding and results will occur and will be documented in this parent RMarkdown document.</w:t>
+      </w:r>
+    </w:p>
+    <w:bookmarkEnd w:id="36"/>
     <w:sectPr/>
   </w:body>
 </w:document>

</xml_diff>